<commit_message>
Update code be logic
</commit_message>
<xml_diff>
--- a/report/SRS.docx
+++ b/report/SRS.docx
@@ -367,21 +367,6 @@
         <w:t xml:space="preserve">– Ho Chi Minh City, 2024 –</w:t>
       </w:r>
       <w:r>
-        <w:rPr>
-          <w:rtl w:val="0"/>
-        </w:rPr>
-      </w:r>
-    </w:p>
-    <w:p>
-      <w:pPr>
-        <w:spacing w:after="240" w:before="240" w:lineRule="auto"/>
-        <w:rPr>
-          <w:b w:val="1"/>
-          <w:sz w:val="40"/>
-          <w:szCs w:val="40"/>
-        </w:rPr>
-      </w:pPr>
-      <w:r>
         <w:br w:type="page"/>
       </w:r>
       <w:r>
@@ -392,23 +377,19 @@
     </w:p>
     <w:p>
       <w:pPr>
+        <w:pStyle w:val="Heading1"/>
         <w:numPr>
           <w:ilvl w:val="0"/>
           <w:numId w:val="17"/>
         </w:numPr>
         <w:spacing w:after="0" w:afterAutospacing="0" w:before="240" w:lineRule="auto"/>
-        <w:ind w:left="0" w:hanging="360"/>
-        <w:rPr>
-          <w:b w:val="1"/>
-          <w:sz w:val="40"/>
-          <w:szCs w:val="40"/>
-        </w:rPr>
-      </w:pPr>
-      <w:r>
-        <w:rPr>
-          <w:b w:val="1"/>
-          <w:sz w:val="40"/>
-          <w:szCs w:val="40"/>
+        <w:ind w:hanging="360"/>
+        <w:rPr/>
+      </w:pPr>
+      <w:bookmarkStart w:colFirst="0" w:colLast="0" w:name="_3cxhoh6qrmkz" w:id="0"/>
+      <w:bookmarkEnd w:id="0"/>
+      <w:r>
+        <w:rPr>
           <w:rtl w:val="0"/>
         </w:rPr>
         <w:t xml:space="preserve">Introduction</w:t>
@@ -473,21 +454,43 @@
       </w:r>
       <w:r>
         <w:rPr>
+          <w:rtl w:val="0"/>
+        </w:rPr>
+      </w:r>
+    </w:p>
+    <w:p>
+      <w:pPr>
+        <w:spacing w:after="240" w:before="240" w:lineRule="auto"/>
+        <w:ind w:left="720" w:firstLine="0"/>
+        <w:rPr>
           <w:i w:val="1"/>
           <w:sz w:val="26"/>
           <w:szCs w:val="26"/>
           <w:u w:val="single"/>
-          <w:rtl w:val="0"/>
-        </w:rPr>
-        <w:t xml:space="preserve">User Account Management:</w:t>
-      </w:r>
-      <w:r>
-        <w:rPr>
-          <w:sz w:val="26"/>
-          <w:szCs w:val="26"/>
-          <w:rtl w:val="0"/>
-        </w:rPr>
-        <w:t xml:space="preserve"> Secure registration, login options via popular credentials such as Gmail, and easy account management.</w:t>
+        </w:rPr>
+      </w:pPr>
+      <w:r>
+        <w:rPr>
+          <w:i w:val="1"/>
+          <w:sz w:val="26"/>
+          <w:szCs w:val="26"/>
+          <w:u w:val="single"/>
+          <w:rtl w:val="0"/>
+        </w:rPr>
+        <w:t xml:space="preserve">User Account Management</w:t>
+      </w:r>
+      <w:r>
+        <w:rPr>
+          <w:sz w:val="26"/>
+          <w:szCs w:val="26"/>
+          <w:rtl w:val="0"/>
+        </w:rPr>
+        <w:t xml:space="preserve">: Secure registration, login options via popular credentials such as Gmail, and easy account management.</w:t>
+      </w:r>
+      <w:r>
+        <w:rPr>
+          <w:rtl w:val="0"/>
+        </w:rPr>
       </w:r>
     </w:p>
     <w:p>
@@ -1256,7 +1259,7 @@
               <w:rPr>
                 <w:rtl w:val="0"/>
               </w:rPr>
-              <w:t xml:space="preserve">Login</w:t>
+              <w:t xml:space="preserve">Log in</w:t>
             </w:r>
           </w:p>
         </w:tc>
@@ -3212,7 +3215,7 @@
               <w:rPr>
                 <w:rtl w:val="0"/>
               </w:rPr>
-              <w:t xml:space="preserve">Review the contents currently placed within the shopping cart, including product names, quantities, and total cost.</w:t>
+              <w:t xml:space="preserve">Review the contents currently placed within the shopping cart, including product names, quantities, and total cost</w:t>
             </w:r>
           </w:p>
         </w:tc>
@@ -5437,7 +5440,7 @@
               <w:rPr>
                 <w:rtl w:val="0"/>
               </w:rPr>
-              <w:t xml:space="preserve">Validate and approve an order to shift it to the “Pending” status</w:t>
+              <w:t xml:space="preserve">Validate and approve an order to shift it to the “Approved” status</w:t>
             </w:r>
           </w:p>
         </w:tc>
@@ -5825,7 +5828,7 @@
       <w:tr>
         <w:trPr>
           <w:cantSplit w:val="0"/>
-          <w:trHeight w:val="1665" w:hRule="atLeast"/>
+          <w:trHeight w:val="1410" w:hRule="atLeast"/>
           <w:tblHeader w:val="0"/>
         </w:trPr>
         <w:tc>
@@ -5875,7 +5878,7 @@
               <w:rPr>
                 <w:rtl w:val="0"/>
               </w:rPr>
-              <w:t xml:space="preserve">View Account List</w:t>
+              <w:t xml:space="preserve">View Staff List</w:t>
             </w:r>
           </w:p>
         </w:tc>
@@ -5984,6 +5987,7 @@
       <w:tr>
         <w:trPr>
           <w:cantSplit w:val="0"/>
+          <w:trHeight w:val="1590" w:hRule="atLeast"/>
           <w:tblHeader w:val="0"/>
         </w:trPr>
         <w:tc>
@@ -6033,7 +6037,7 @@
               <w:rPr>
                 <w:rtl w:val="0"/>
               </w:rPr>
-              <w:t xml:space="preserve">View Account Details</w:t>
+              <w:t xml:space="preserve">View Staff Details</w:t>
             </w:r>
           </w:p>
         </w:tc>
@@ -6109,7 +6113,7 @@
               <w:rPr>
                 <w:rtl w:val="0"/>
               </w:rPr>
-              <w:t xml:space="preserve">Review comprehensive information pertaining to a specific user account, encompassing credentials, purchase history, and current account status</w:t>
+              <w:t xml:space="preserve">Access detailed information for a specific staff member's account, including personal details, roles and permissions</w:t>
             </w:r>
           </w:p>
         </w:tc>
@@ -6142,6 +6146,7 @@
       <w:tr>
         <w:trPr>
           <w:cantSplit w:val="0"/>
+          <w:trHeight w:val="1545" w:hRule="atLeast"/>
           <w:tblHeader w:val="0"/>
         </w:trPr>
         <w:tc>
@@ -6167,6 +6172,151 @@
                 <w:rtl w:val="0"/>
               </w:rPr>
               <w:t xml:space="preserve">US-30</w:t>
+            </w:r>
+          </w:p>
+        </w:tc>
+        <w:tc>
+          <w:tcPr>
+            <w:shd w:fill="auto" w:val="clear"/>
+            <w:tcMar>
+              <w:top w:w="100.0" w:type="dxa"/>
+              <w:left w:w="100.0" w:type="dxa"/>
+              <w:bottom w:w="100.0" w:type="dxa"/>
+              <w:right w:w="100.0" w:type="dxa"/>
+            </w:tcMar>
+            <w:vAlign w:val="top"/>
+          </w:tcPr>
+          <w:p>
+            <w:pPr>
+              <w:widowControl w:val="0"/>
+              <w:spacing w:line="240" w:lineRule="auto"/>
+              <w:rPr/>
+            </w:pPr>
+            <w:r>
+              <w:rPr>
+                <w:rtl w:val="0"/>
+              </w:rPr>
+              <w:t xml:space="preserve">View Customer Details</w:t>
+            </w:r>
+          </w:p>
+        </w:tc>
+        <w:tc>
+          <w:tcPr>
+            <w:shd w:fill="auto" w:val="clear"/>
+            <w:tcMar>
+              <w:top w:w="100.0" w:type="dxa"/>
+              <w:left w:w="100.0" w:type="dxa"/>
+              <w:bottom w:w="100.0" w:type="dxa"/>
+              <w:right w:w="100.0" w:type="dxa"/>
+            </w:tcMar>
+            <w:vAlign w:val="top"/>
+          </w:tcPr>
+          <w:p>
+            <w:pPr>
+              <w:keepNext w:val="0"/>
+              <w:keepLines w:val="0"/>
+              <w:pageBreakBefore w:val="0"/>
+              <w:widowControl w:val="0"/>
+              <w:pBdr>
+                <w:top w:space="0" w:sz="0" w:val="nil"/>
+                <w:left w:space="0" w:sz="0" w:val="nil"/>
+                <w:bottom w:space="0" w:sz="0" w:val="nil"/>
+                <w:right w:space="0" w:sz="0" w:val="nil"/>
+                <w:between w:space="0" w:sz="0" w:val="nil"/>
+              </w:pBdr>
+              <w:shd w:fill="auto" w:val="clear"/>
+              <w:spacing w:after="0" w:before="0" w:line="240" w:lineRule="auto"/>
+              <w:ind w:left="0" w:right="0" w:firstLine="0"/>
+              <w:jc w:val="left"/>
+              <w:rPr/>
+            </w:pPr>
+            <w:r>
+              <w:rPr>
+                <w:rtl w:val="0"/>
+              </w:rPr>
+              <w:t xml:space="preserve">Admin</w:t>
+            </w:r>
+          </w:p>
+        </w:tc>
+        <w:tc>
+          <w:tcPr>
+            <w:shd w:fill="auto" w:val="clear"/>
+            <w:tcMar>
+              <w:top w:w="100.0" w:type="dxa"/>
+              <w:left w:w="100.0" w:type="dxa"/>
+              <w:bottom w:w="100.0" w:type="dxa"/>
+              <w:right w:w="100.0" w:type="dxa"/>
+            </w:tcMar>
+            <w:vAlign w:val="top"/>
+          </w:tcPr>
+          <w:p>
+            <w:pPr>
+              <w:widowControl w:val="0"/>
+              <w:spacing w:line="240" w:lineRule="auto"/>
+              <w:rPr/>
+            </w:pPr>
+            <w:r>
+              <w:rPr>
+                <w:rtl w:val="0"/>
+              </w:rPr>
+              <w:t xml:space="preserve">Review comprehensive information pertaining to a specific user account, encompassing credentials, purchase history</w:t>
+            </w:r>
+          </w:p>
+        </w:tc>
+        <w:tc>
+          <w:tcPr>
+            <w:shd w:fill="auto" w:val="clear"/>
+            <w:tcMar>
+              <w:top w:w="100.0" w:type="dxa"/>
+              <w:left w:w="100.0" w:type="dxa"/>
+              <w:bottom w:w="100.0" w:type="dxa"/>
+              <w:right w:w="100.0" w:type="dxa"/>
+            </w:tcMar>
+            <w:vAlign w:val="top"/>
+          </w:tcPr>
+          <w:p>
+            <w:pPr>
+              <w:widowControl w:val="0"/>
+              <w:spacing w:line="240" w:lineRule="auto"/>
+              <w:rPr/>
+            </w:pPr>
+            <w:r>
+              <w:rPr>
+                <w:rtl w:val="0"/>
+              </w:rPr>
+              <w:t xml:space="preserve">User Account Management</w:t>
+            </w:r>
+          </w:p>
+        </w:tc>
+      </w:tr>
+      <w:tr>
+        <w:trPr>
+          <w:cantSplit w:val="0"/>
+          <w:tblHeader w:val="0"/>
+        </w:trPr>
+        <w:tc>
+          <w:tcPr>
+            <w:shd w:fill="auto" w:val="clear"/>
+            <w:tcMar>
+              <w:top w:w="100.0" w:type="dxa"/>
+              <w:left w:w="100.0" w:type="dxa"/>
+              <w:bottom w:w="100.0" w:type="dxa"/>
+              <w:right w:w="100.0" w:type="dxa"/>
+            </w:tcMar>
+            <w:vAlign w:val="top"/>
+          </w:tcPr>
+          <w:p>
+            <w:pPr>
+              <w:widowControl w:val="0"/>
+              <w:spacing w:line="240" w:lineRule="auto"/>
+              <w:jc w:val="center"/>
+              <w:rPr/>
+            </w:pPr>
+            <w:r>
+              <w:rPr>
+                <w:rtl w:val="0"/>
+              </w:rPr>
+              <w:t xml:space="preserve">US-31</w:t>
             </w:r>
           </w:p>
         </w:tc>
@@ -9237,7 +9387,7 @@
           <w:szCs w:val="26"/>
           <w:rtl w:val="0"/>
         </w:rPr>
-        <w:t xml:space="preserve">View Account List</w:t>
+        <w:t xml:space="preserve">View Staff List</w:t>
       </w:r>
     </w:p>
     <w:p>
@@ -9356,7 +9506,7 @@
           <w:szCs w:val="26"/>
           <w:rtl w:val="0"/>
         </w:rPr>
-        <w:t xml:space="preserve">View Account Detail</w:t>
+        <w:t xml:space="preserve">View Staff Details / View User Details</w:t>
       </w:r>
     </w:p>
     <w:p>
@@ -9717,12 +9867,12 @@
           <wp:inline distB="114300" distT="114300" distL="114300" distR="114300">
             <wp:extent cx="4705602" cy="2480998"/>
             <wp:effectExtent b="0" l="0" r="0" t="0"/>
-            <wp:docPr id="14" name="image9.png"/>
+            <wp:docPr id="14" name="image12.png"/>
             <a:graphic>
               <a:graphicData uri="http://schemas.openxmlformats.org/drawingml/2006/picture">
                 <pic:pic>
                   <pic:nvPicPr>
-                    <pic:cNvPr id="0" name="image9.png"/>
+                    <pic:cNvPr id="0" name="image12.png"/>
                     <pic:cNvPicPr preferRelativeResize="0"/>
                   </pic:nvPicPr>
                   <pic:blipFill>
@@ -9832,8 +9982,8 @@
           <w:szCs w:val="26"/>
         </w:rPr>
       </w:pPr>
-      <w:bookmarkStart w:colFirst="0" w:colLast="0" w:name="_pdg2t9n2c1s5" w:id="0"/>
-      <w:bookmarkEnd w:id="0"/>
+      <w:bookmarkStart w:colFirst="0" w:colLast="0" w:name="_pdg2t9n2c1s5" w:id="1"/>
+      <w:bookmarkEnd w:id="1"/>
       <w:r>
         <w:rPr>
           <w:rFonts w:ascii="Calibri" w:cs="Calibri" w:eastAsia="Calibri" w:hAnsi="Calibri"/>
@@ -9973,12 +10123,12 @@
           <wp:inline distB="114300" distT="114300" distL="114300" distR="114300">
             <wp:extent cx="4833938" cy="2566612"/>
             <wp:effectExtent b="0" l="0" r="0" t="0"/>
-            <wp:docPr id="12" name="image8.png"/>
+            <wp:docPr id="12" name="image7.png"/>
             <a:graphic>
               <a:graphicData uri="http://schemas.openxmlformats.org/drawingml/2006/picture">
                 <pic:pic>
                   <pic:nvPicPr>
-                    <pic:cNvPr id="0" name="image8.png"/>
+                    <pic:cNvPr id="0" name="image7.png"/>
                     <pic:cNvPicPr preferRelativeResize="0"/>
                   </pic:nvPicPr>
                   <pic:blipFill>
@@ -10073,8 +10223,8 @@
           <w:szCs w:val="26"/>
         </w:rPr>
       </w:pPr>
-      <w:bookmarkStart w:colFirst="0" w:colLast="0" w:name="_qylj3rhoyhgk" w:id="1"/>
-      <w:bookmarkEnd w:id="1"/>
+      <w:bookmarkStart w:colFirst="0" w:colLast="0" w:name="_qylj3rhoyhgk" w:id="2"/>
+      <w:bookmarkEnd w:id="2"/>
       <w:r>
         <w:rPr>
           <w:rFonts w:ascii="Calibri" w:cs="Calibri" w:eastAsia="Calibri" w:hAnsi="Calibri"/>
@@ -10182,8 +10332,8 @@
           <w:szCs w:val="26"/>
         </w:rPr>
       </w:pPr>
-      <w:bookmarkStart w:colFirst="0" w:colLast="0" w:name="_odq4867g4pqx" w:id="2"/>
-      <w:bookmarkEnd w:id="2"/>
+      <w:bookmarkStart w:colFirst="0" w:colLast="0" w:name="_odq4867g4pqx" w:id="3"/>
+      <w:bookmarkEnd w:id="3"/>
       <w:r>
         <w:rPr>
           <w:rFonts w:ascii="Calibri" w:cs="Calibri" w:eastAsia="Calibri" w:hAnsi="Calibri"/>
@@ -10339,8 +10489,8 @@
           <w:szCs w:val="26"/>
         </w:rPr>
       </w:pPr>
-      <w:bookmarkStart w:colFirst="0" w:colLast="0" w:name="_8969n9doj1zm" w:id="3"/>
-      <w:bookmarkEnd w:id="3"/>
+      <w:bookmarkStart w:colFirst="0" w:colLast="0" w:name="_8969n9doj1zm" w:id="4"/>
+      <w:bookmarkEnd w:id="4"/>
       <w:r>
         <w:rPr>
           <w:rFonts w:ascii="Calibri" w:cs="Calibri" w:eastAsia="Calibri" w:hAnsi="Calibri"/>
@@ -10504,8 +10654,8 @@
           <w:szCs w:val="26"/>
         </w:rPr>
       </w:pPr>
-      <w:bookmarkStart w:colFirst="0" w:colLast="0" w:name="_9l15uwk5d9yh" w:id="4"/>
-      <w:bookmarkEnd w:id="4"/>
+      <w:bookmarkStart w:colFirst="0" w:colLast="0" w:name="_9l15uwk5d9yh" w:id="5"/>
+      <w:bookmarkEnd w:id="5"/>
       <w:r>
         <w:rPr>
           <w:rFonts w:ascii="Calibri" w:cs="Calibri" w:eastAsia="Calibri" w:hAnsi="Calibri"/>
@@ -10534,8 +10684,8 @@
           <w:szCs w:val="26"/>
         </w:rPr>
       </w:pPr>
-      <w:bookmarkStart w:colFirst="0" w:colLast="0" w:name="_rmxllahx831l" w:id="5"/>
-      <w:bookmarkEnd w:id="5"/>
+      <w:bookmarkStart w:colFirst="0" w:colLast="0" w:name="_rmxllahx831l" w:id="6"/>
+      <w:bookmarkEnd w:id="6"/>
       <w:r>
         <w:rPr>
           <w:rFonts w:ascii="Calibri" w:cs="Calibri" w:eastAsia="Calibri" w:hAnsi="Calibri"/>
@@ -10595,12 +10745,12 @@
           <wp:inline distB="114300" distT="114300" distL="114300" distR="114300">
             <wp:extent cx="5034533" cy="2686211"/>
             <wp:effectExtent b="0" l="0" r="0" t="0"/>
-            <wp:docPr id="34" name="image34.png"/>
+            <wp:docPr id="34" name="image30.png"/>
             <a:graphic>
               <a:graphicData uri="http://schemas.openxmlformats.org/drawingml/2006/picture">
                 <pic:pic>
                   <pic:nvPicPr>
-                    <pic:cNvPr id="0" name="image34.png"/>
+                    <pic:cNvPr id="0" name="image30.png"/>
                     <pic:cNvPicPr preferRelativeResize="0"/>
                   </pic:nvPicPr>
                   <pic:blipFill>
@@ -10660,8 +10810,8 @@
           <w:szCs w:val="26"/>
         </w:rPr>
       </w:pPr>
-      <w:bookmarkStart w:colFirst="0" w:colLast="0" w:name="_fzexxvbiw0j4" w:id="6"/>
-      <w:bookmarkEnd w:id="6"/>
+      <w:bookmarkStart w:colFirst="0" w:colLast="0" w:name="_fzexxvbiw0j4" w:id="7"/>
+      <w:bookmarkEnd w:id="7"/>
       <w:r>
         <w:rPr>
           <w:rFonts w:ascii="Calibri" w:cs="Calibri" w:eastAsia="Calibri" w:hAnsi="Calibri"/>
@@ -10798,8 +10948,8 @@
           <w:szCs w:val="26"/>
         </w:rPr>
       </w:pPr>
-      <w:bookmarkStart w:colFirst="0" w:colLast="0" w:name="_awwcyirtbiks" w:id="7"/>
-      <w:bookmarkEnd w:id="7"/>
+      <w:bookmarkStart w:colFirst="0" w:colLast="0" w:name="_awwcyirtbiks" w:id="8"/>
+      <w:bookmarkEnd w:id="8"/>
       <w:r>
         <w:rPr>
           <w:rFonts w:ascii="Calibri" w:cs="Calibri" w:eastAsia="Calibri" w:hAnsi="Calibri"/>
@@ -10931,8 +11081,8 @@
           <w:szCs w:val="26"/>
         </w:rPr>
       </w:pPr>
-      <w:bookmarkStart w:colFirst="0" w:colLast="0" w:name="_peakagwbqz9c" w:id="8"/>
-      <w:bookmarkEnd w:id="8"/>
+      <w:bookmarkStart w:colFirst="0" w:colLast="0" w:name="_peakagwbqz9c" w:id="9"/>
+      <w:bookmarkEnd w:id="9"/>
       <w:r>
         <w:rPr>
           <w:rFonts w:ascii="Calibri" w:cs="Calibri" w:eastAsia="Calibri" w:hAnsi="Calibri"/>
@@ -11069,8 +11219,8 @@
           <w:szCs w:val="26"/>
         </w:rPr>
       </w:pPr>
-      <w:bookmarkStart w:colFirst="0" w:colLast="0" w:name="_84veavit9pdm" w:id="9"/>
-      <w:bookmarkEnd w:id="9"/>
+      <w:bookmarkStart w:colFirst="0" w:colLast="0" w:name="_84veavit9pdm" w:id="10"/>
+      <w:bookmarkEnd w:id="10"/>
       <w:r>
         <w:rPr>
           <w:rFonts w:ascii="Calibri" w:cs="Calibri" w:eastAsia="Calibri" w:hAnsi="Calibri"/>
@@ -11210,12 +11360,12 @@
           <wp:inline distB="114300" distT="114300" distL="114300" distR="114300">
             <wp:extent cx="5731200" cy="3022600"/>
             <wp:effectExtent b="0" l="0" r="0" t="0"/>
-            <wp:docPr id="27" name="image32.png"/>
+            <wp:docPr id="27" name="image34.png"/>
             <a:graphic>
               <a:graphicData uri="http://schemas.openxmlformats.org/drawingml/2006/picture">
                 <pic:pic>
                   <pic:nvPicPr>
-                    <pic:cNvPr id="0" name="image32.png"/>
+                    <pic:cNvPr id="0" name="image34.png"/>
                     <pic:cNvPicPr preferRelativeResize="0"/>
                   </pic:nvPicPr>
                   <pic:blipFill>
@@ -11336,8 +11486,8 @@
           <w:szCs w:val="26"/>
         </w:rPr>
       </w:pPr>
-      <w:bookmarkStart w:colFirst="0" w:colLast="0" w:name="_1qt9xam5tu5k" w:id="10"/>
-      <w:bookmarkEnd w:id="10"/>
+      <w:bookmarkStart w:colFirst="0" w:colLast="0" w:name="_1qt9xam5tu5k" w:id="11"/>
+      <w:bookmarkEnd w:id="11"/>
       <w:r>
         <w:rPr>
           <w:rFonts w:ascii="Calibri" w:cs="Calibri" w:eastAsia="Calibri" w:hAnsi="Calibri"/>
@@ -11471,12 +11621,12 @@
           <wp:inline distB="114300" distT="114300" distL="114300" distR="114300">
             <wp:extent cx="5320478" cy="2861104"/>
             <wp:effectExtent b="0" l="0" r="0" t="0"/>
-            <wp:docPr id="22" name="image19.png"/>
+            <wp:docPr id="22" name="image22.png"/>
             <a:graphic>
               <a:graphicData uri="http://schemas.openxmlformats.org/drawingml/2006/picture">
                 <pic:pic>
                   <pic:nvPicPr>
-                    <pic:cNvPr id="0" name="image19.png"/>
+                    <pic:cNvPr id="0" name="image22.png"/>
                     <pic:cNvPicPr preferRelativeResize="0"/>
                   </pic:nvPicPr>
                   <pic:blipFill>
@@ -11573,8 +11723,8 @@
           <w:szCs w:val="26"/>
         </w:rPr>
       </w:pPr>
-      <w:bookmarkStart w:colFirst="0" w:colLast="0" w:name="_hffw6umx4ecw" w:id="11"/>
-      <w:bookmarkEnd w:id="11"/>
+      <w:bookmarkStart w:colFirst="0" w:colLast="0" w:name="_hffw6umx4ecw" w:id="12"/>
+      <w:bookmarkEnd w:id="12"/>
       <w:r>
         <w:rPr>
           <w:rFonts w:ascii="Calibri" w:cs="Calibri" w:eastAsia="Calibri" w:hAnsi="Calibri"/>
@@ -11759,12 +11909,12 @@
           <wp:inline distB="114300" distT="114300" distL="114300" distR="114300">
             <wp:extent cx="5319713" cy="2844109"/>
             <wp:effectExtent b="0" l="0" r="0" t="0"/>
-            <wp:docPr id="13" name="image12.png"/>
+            <wp:docPr id="13" name="image14.png"/>
             <a:graphic>
               <a:graphicData uri="http://schemas.openxmlformats.org/drawingml/2006/picture">
                 <pic:pic>
                   <pic:nvPicPr>
-                    <pic:cNvPr id="0" name="image12.png"/>
+                    <pic:cNvPr id="0" name="image14.png"/>
                     <pic:cNvPicPr preferRelativeResize="0"/>
                   </pic:nvPicPr>
                   <pic:blipFill>
@@ -11920,8 +12070,8 @@
           <w:szCs w:val="26"/>
         </w:rPr>
       </w:pPr>
-      <w:bookmarkStart w:colFirst="0" w:colLast="0" w:name="_pqp7nynp1tzf" w:id="12"/>
-      <w:bookmarkEnd w:id="12"/>
+      <w:bookmarkStart w:colFirst="0" w:colLast="0" w:name="_pqp7nynp1tzf" w:id="13"/>
+      <w:bookmarkEnd w:id="13"/>
       <w:r>
         <w:rPr>
           <w:rFonts w:ascii="Calibri" w:cs="Calibri" w:eastAsia="Calibri" w:hAnsi="Calibri"/>
@@ -11980,12 +12130,12 @@
           <wp:inline distB="114300" distT="114300" distL="114300" distR="114300">
             <wp:extent cx="5119688" cy="2666504"/>
             <wp:effectExtent b="0" l="0" r="0" t="0"/>
-            <wp:docPr id="3" name="image15.png"/>
+            <wp:docPr id="3" name="image19.png"/>
             <a:graphic>
               <a:graphicData uri="http://schemas.openxmlformats.org/drawingml/2006/picture">
                 <pic:pic>
                   <pic:nvPicPr>
-                    <pic:cNvPr id="0" name="image15.png"/>
+                    <pic:cNvPr id="0" name="image19.png"/>
                     <pic:cNvPicPr preferRelativeResize="0"/>
                   </pic:nvPicPr>
                   <pic:blipFill>
@@ -12028,8 +12178,8 @@
           <w:szCs w:val="26"/>
         </w:rPr>
       </w:pPr>
-      <w:bookmarkStart w:colFirst="0" w:colLast="0" w:name="_j6mmb1i7rhuo" w:id="13"/>
-      <w:bookmarkEnd w:id="13"/>
+      <w:bookmarkStart w:colFirst="0" w:colLast="0" w:name="_j6mmb1i7rhuo" w:id="14"/>
+      <w:bookmarkEnd w:id="14"/>
       <w:r>
         <w:rPr>
           <w:rFonts w:ascii="Calibri" w:cs="Calibri" w:eastAsia="Calibri" w:hAnsi="Calibri"/>
@@ -12209,8 +12359,8 @@
           <w:szCs w:val="26"/>
         </w:rPr>
       </w:pPr>
-      <w:bookmarkStart w:colFirst="0" w:colLast="0" w:name="_motl5q4yye9s" w:id="14"/>
-      <w:bookmarkEnd w:id="14"/>
+      <w:bookmarkStart w:colFirst="0" w:colLast="0" w:name="_motl5q4yye9s" w:id="15"/>
+      <w:bookmarkEnd w:id="15"/>
       <w:r>
         <w:rPr>
           <w:rFonts w:ascii="Calibri" w:cs="Calibri" w:eastAsia="Calibri" w:hAnsi="Calibri"/>
@@ -12397,8 +12547,8 @@
           <w:szCs w:val="26"/>
         </w:rPr>
       </w:pPr>
-      <w:bookmarkStart w:colFirst="0" w:colLast="0" w:name="_sqxh7chnkrd" w:id="15"/>
-      <w:bookmarkEnd w:id="15"/>
+      <w:bookmarkStart w:colFirst="0" w:colLast="0" w:name="_sqxh7chnkrd" w:id="16"/>
+      <w:bookmarkEnd w:id="16"/>
       <w:r>
         <w:rPr>
           <w:rFonts w:ascii="Calibri" w:cs="Calibri" w:eastAsia="Calibri" w:hAnsi="Calibri"/>
@@ -12427,8 +12577,8 @@
           <w:szCs w:val="26"/>
         </w:rPr>
       </w:pPr>
-      <w:bookmarkStart w:colFirst="0" w:colLast="0" w:name="_vr19ad1xj89v" w:id="16"/>
-      <w:bookmarkEnd w:id="16"/>
+      <w:bookmarkStart w:colFirst="0" w:colLast="0" w:name="_vr19ad1xj89v" w:id="17"/>
+      <w:bookmarkEnd w:id="17"/>
       <w:r>
         <w:rPr>
           <w:rFonts w:ascii="Calibri" w:cs="Calibri" w:eastAsia="Calibri" w:hAnsi="Calibri"/>
@@ -12568,12 +12718,12 @@
           <wp:inline distB="114300" distT="114300" distL="114300" distR="114300">
             <wp:extent cx="5731200" cy="3048000"/>
             <wp:effectExtent b="0" l="0" r="0" t="0"/>
-            <wp:docPr id="33" name="image29.png"/>
+            <wp:docPr id="33" name="image24.png"/>
             <a:graphic>
               <a:graphicData uri="http://schemas.openxmlformats.org/drawingml/2006/picture">
                 <pic:pic>
                   <pic:nvPicPr>
-                    <pic:cNvPr id="0" name="image29.png"/>
+                    <pic:cNvPr id="0" name="image24.png"/>
                     <pic:cNvPicPr preferRelativeResize="0"/>
                   </pic:nvPicPr>
                   <pic:blipFill>
@@ -12691,8 +12841,8 @@
           <w:szCs w:val="26"/>
         </w:rPr>
       </w:pPr>
-      <w:bookmarkStart w:colFirst="0" w:colLast="0" w:name="_xlcsz9ws4pbf" w:id="17"/>
-      <w:bookmarkEnd w:id="17"/>
+      <w:bookmarkStart w:colFirst="0" w:colLast="0" w:name="_xlcsz9ws4pbf" w:id="18"/>
+      <w:bookmarkEnd w:id="18"/>
       <w:r>
         <w:rPr>
           <w:rFonts w:ascii="Calibri" w:cs="Calibri" w:eastAsia="Calibri" w:hAnsi="Calibri"/>
@@ -12832,12 +12982,12 @@
           <wp:inline distB="114300" distT="114300" distL="114300" distR="114300">
             <wp:extent cx="5731200" cy="3035300"/>
             <wp:effectExtent b="0" l="0" r="0" t="0"/>
-            <wp:docPr id="20" name="image18.png"/>
+            <wp:docPr id="20" name="image21.png"/>
             <a:graphic>
               <a:graphicData uri="http://schemas.openxmlformats.org/drawingml/2006/picture">
                 <pic:pic>
                   <pic:nvPicPr>
-                    <pic:cNvPr id="0" name="image18.png"/>
+                    <pic:cNvPr id="0" name="image21.png"/>
                     <pic:cNvPicPr preferRelativeResize="0"/>
                   </pic:nvPicPr>
                   <pic:blipFill>
@@ -12959,8 +13109,8 @@
           <w:szCs w:val="26"/>
         </w:rPr>
       </w:pPr>
-      <w:bookmarkStart w:colFirst="0" w:colLast="0" w:name="_4qbyb6eyub0n" w:id="18"/>
-      <w:bookmarkEnd w:id="18"/>
+      <w:bookmarkStart w:colFirst="0" w:colLast="0" w:name="_4qbyb6eyub0n" w:id="19"/>
+      <w:bookmarkEnd w:id="19"/>
       <w:r>
         <w:rPr>
           <w:rFonts w:ascii="Calibri" w:cs="Calibri" w:eastAsia="Calibri" w:hAnsi="Calibri"/>
@@ -13122,12 +13272,12 @@
           <wp:inline distB="114300" distT="114300" distL="114300" distR="114300">
             <wp:extent cx="5731200" cy="3048000"/>
             <wp:effectExtent b="0" l="0" r="0" t="0"/>
-            <wp:docPr id="19" name="image24.png"/>
+            <wp:docPr id="19" name="image11.png"/>
             <a:graphic>
               <a:graphicData uri="http://schemas.openxmlformats.org/drawingml/2006/picture">
                 <pic:pic>
                   <pic:nvPicPr>
-                    <pic:cNvPr id="0" name="image24.png"/>
+                    <pic:cNvPr id="0" name="image11.png"/>
                     <pic:cNvPicPr preferRelativeResize="0"/>
                   </pic:nvPicPr>
                   <pic:blipFill>
@@ -13218,8 +13368,8 @@
           <w:szCs w:val="26"/>
         </w:rPr>
       </w:pPr>
-      <w:bookmarkStart w:colFirst="0" w:colLast="0" w:name="_j12s9yazkkaw" w:id="19"/>
-      <w:bookmarkEnd w:id="19"/>
+      <w:bookmarkStart w:colFirst="0" w:colLast="0" w:name="_j12s9yazkkaw" w:id="20"/>
+      <w:bookmarkEnd w:id="20"/>
       <w:r>
         <w:rPr>
           <w:rFonts w:ascii="Calibri" w:cs="Calibri" w:eastAsia="Calibri" w:hAnsi="Calibri"/>
@@ -13358,12 +13508,12 @@
           <wp:inline distB="114300" distT="114300" distL="114300" distR="114300">
             <wp:extent cx="5357813" cy="2842045"/>
             <wp:effectExtent b="0" l="0" r="0" t="0"/>
-            <wp:docPr id="29" name="image27.png"/>
+            <wp:docPr id="29" name="image20.png"/>
             <a:graphic>
               <a:graphicData uri="http://schemas.openxmlformats.org/drawingml/2006/picture">
                 <pic:pic>
                   <pic:nvPicPr>
-                    <pic:cNvPr id="0" name="image27.png"/>
+                    <pic:cNvPr id="0" name="image20.png"/>
                     <pic:cNvPicPr preferRelativeResize="0"/>
                   </pic:nvPicPr>
                   <pic:blipFill>
@@ -13471,8 +13621,8 @@
           <w:szCs w:val="26"/>
         </w:rPr>
       </w:pPr>
-      <w:bookmarkStart w:colFirst="0" w:colLast="0" w:name="_qruxzvb5djk6" w:id="20"/>
-      <w:bookmarkEnd w:id="20"/>
+      <w:bookmarkStart w:colFirst="0" w:colLast="0" w:name="_qruxzvb5djk6" w:id="21"/>
+      <w:bookmarkEnd w:id="21"/>
       <w:r>
         <w:rPr>
           <w:rFonts w:ascii="Calibri" w:cs="Calibri" w:eastAsia="Calibri" w:hAnsi="Calibri"/>
@@ -13497,8 +13647,8 @@
           <w:szCs w:val="26"/>
         </w:rPr>
       </w:pPr>
-      <w:bookmarkStart w:colFirst="0" w:colLast="0" w:name="_em2knh4wxqkt" w:id="21"/>
-      <w:bookmarkEnd w:id="21"/>
+      <w:bookmarkStart w:colFirst="0" w:colLast="0" w:name="_em2knh4wxqkt" w:id="22"/>
+      <w:bookmarkEnd w:id="22"/>
       <w:r>
         <w:rPr>
           <w:rFonts w:ascii="Calibri" w:cs="Calibri" w:eastAsia="Calibri" w:hAnsi="Calibri"/>
@@ -13632,8 +13782,8 @@
           <w:szCs w:val="26"/>
         </w:rPr>
       </w:pPr>
-      <w:bookmarkStart w:colFirst="0" w:colLast="0" w:name="_dch1i6en8mil" w:id="22"/>
-      <w:bookmarkEnd w:id="22"/>
+      <w:bookmarkStart w:colFirst="0" w:colLast="0" w:name="_dch1i6en8mil" w:id="23"/>
+      <w:bookmarkEnd w:id="23"/>
       <w:r>
         <w:rPr>
           <w:rFonts w:ascii="Calibri" w:cs="Calibri" w:eastAsia="Calibri" w:hAnsi="Calibri"/>
@@ -13784,8 +13934,8 @@
           <w:szCs w:val="26"/>
         </w:rPr>
       </w:pPr>
-      <w:bookmarkStart w:colFirst="0" w:colLast="0" w:name="_4v961qpb1n4s" w:id="23"/>
-      <w:bookmarkEnd w:id="23"/>
+      <w:bookmarkStart w:colFirst="0" w:colLast="0" w:name="_4v961qpb1n4s" w:id="24"/>
+      <w:bookmarkEnd w:id="24"/>
       <w:r>
         <w:rPr>
           <w:rFonts w:ascii="Calibri" w:cs="Calibri" w:eastAsia="Calibri" w:hAnsi="Calibri"/>
@@ -13932,12 +14082,12 @@
           <wp:inline distB="114300" distT="114300" distL="114300" distR="114300">
             <wp:extent cx="5319071" cy="2821494"/>
             <wp:effectExtent b="0" l="0" r="0" t="0"/>
-            <wp:docPr id="26" name="image23.png"/>
+            <wp:docPr id="26" name="image27.png"/>
             <a:graphic>
               <a:graphicData uri="http://schemas.openxmlformats.org/drawingml/2006/picture">
                 <pic:pic>
                   <pic:nvPicPr>
-                    <pic:cNvPr id="0" name="image23.png"/>
+                    <pic:cNvPr id="0" name="image27.png"/>
                     <pic:cNvPicPr preferRelativeResize="0"/>
                   </pic:nvPicPr>
                   <pic:blipFill>
@@ -14037,8 +14187,8 @@
           <w:szCs w:val="26"/>
         </w:rPr>
       </w:pPr>
-      <w:bookmarkStart w:colFirst="0" w:colLast="0" w:name="_agf4mhwtnigj" w:id="24"/>
-      <w:bookmarkEnd w:id="24"/>
+      <w:bookmarkStart w:colFirst="0" w:colLast="0" w:name="_agf4mhwtnigj" w:id="25"/>
+      <w:bookmarkEnd w:id="25"/>
       <w:r>
         <w:rPr>
           <w:rFonts w:ascii="Calibri" w:cs="Calibri" w:eastAsia="Calibri" w:hAnsi="Calibri"/>
@@ -14170,12 +14320,12 @@
           <wp:inline distB="114300" distT="114300" distL="114300" distR="114300">
             <wp:extent cx="4891088" cy="2592970"/>
             <wp:effectExtent b="0" l="0" r="0" t="0"/>
-            <wp:docPr id="21" name="image14.png"/>
+            <wp:docPr id="21" name="image18.png"/>
             <a:graphic>
               <a:graphicData uri="http://schemas.openxmlformats.org/drawingml/2006/picture">
                 <pic:pic>
                   <pic:nvPicPr>
-                    <pic:cNvPr id="0" name="image14.png"/>
+                    <pic:cNvPr id="0" name="image18.png"/>
                     <pic:cNvPicPr preferRelativeResize="0"/>
                   </pic:nvPicPr>
                   <pic:blipFill>
@@ -14271,8 +14421,8 @@
           <w:szCs w:val="26"/>
         </w:rPr>
       </w:pPr>
-      <w:bookmarkStart w:colFirst="0" w:colLast="0" w:name="_rgem7f9ws6j2" w:id="25"/>
-      <w:bookmarkEnd w:id="25"/>
+      <w:bookmarkStart w:colFirst="0" w:colLast="0" w:name="_rgem7f9ws6j2" w:id="26"/>
+      <w:bookmarkEnd w:id="26"/>
       <w:r>
         <w:rPr>
           <w:rFonts w:ascii="Calibri" w:cs="Calibri" w:eastAsia="Calibri" w:hAnsi="Calibri"/>
@@ -14301,8 +14451,8 @@
           <w:szCs w:val="26"/>
         </w:rPr>
       </w:pPr>
-      <w:bookmarkStart w:colFirst="0" w:colLast="0" w:name="_8wholba91nq6" w:id="26"/>
-      <w:bookmarkEnd w:id="26"/>
+      <w:bookmarkStart w:colFirst="0" w:colLast="0" w:name="_8wholba91nq6" w:id="27"/>
+      <w:bookmarkEnd w:id="27"/>
       <w:r>
         <w:rPr>
           <w:rFonts w:ascii="Calibri" w:cs="Calibri" w:eastAsia="Calibri" w:hAnsi="Calibri"/>
@@ -14430,12 +14580,12 @@
           <wp:inline distB="114300" distT="114300" distL="114300" distR="114300">
             <wp:extent cx="5110163" cy="2710679"/>
             <wp:effectExtent b="0" l="0" r="0" t="0"/>
-            <wp:docPr id="30" name="image28.png"/>
+            <wp:docPr id="30" name="image25.png"/>
             <a:graphic>
               <a:graphicData uri="http://schemas.openxmlformats.org/drawingml/2006/picture">
                 <pic:pic>
                   <pic:nvPicPr>
-                    <pic:cNvPr id="0" name="image28.png"/>
+                    <pic:cNvPr id="0" name="image25.png"/>
                     <pic:cNvPicPr preferRelativeResize="0"/>
                   </pic:nvPicPr>
                   <pic:blipFill>
@@ -14517,8 +14667,8 @@
           <w:szCs w:val="26"/>
         </w:rPr>
       </w:pPr>
-      <w:bookmarkStart w:colFirst="0" w:colLast="0" w:name="_dh1f4681rr4h" w:id="27"/>
-      <w:bookmarkEnd w:id="27"/>
+      <w:bookmarkStart w:colFirst="0" w:colLast="0" w:name="_dh1f4681rr4h" w:id="28"/>
+      <w:bookmarkEnd w:id="28"/>
       <w:r>
         <w:rPr>
           <w:rFonts w:ascii="Calibri" w:cs="Calibri" w:eastAsia="Calibri" w:hAnsi="Calibri"/>
@@ -14646,12 +14796,12 @@
           <wp:inline distB="114300" distT="114300" distL="114300" distR="114300">
             <wp:extent cx="5731200" cy="3035300"/>
             <wp:effectExtent b="0" l="0" r="0" t="0"/>
-            <wp:docPr id="9" name="image5.png"/>
+            <wp:docPr id="9" name="image15.png"/>
             <a:graphic>
               <a:graphicData uri="http://schemas.openxmlformats.org/drawingml/2006/picture">
                 <pic:pic>
                   <pic:nvPicPr>
-                    <pic:cNvPr id="0" name="image5.png"/>
+                    <pic:cNvPr id="0" name="image15.png"/>
                     <pic:cNvPicPr preferRelativeResize="0"/>
                   </pic:nvPicPr>
                   <pic:blipFill>
@@ -14769,8 +14919,8 @@
           <w:szCs w:val="26"/>
         </w:rPr>
       </w:pPr>
-      <w:bookmarkStart w:colFirst="0" w:colLast="0" w:name="_87xvu99icbzr" w:id="28"/>
-      <w:bookmarkEnd w:id="28"/>
+      <w:bookmarkStart w:colFirst="0" w:colLast="0" w:name="_87xvu99icbzr" w:id="29"/>
+      <w:bookmarkEnd w:id="29"/>
       <w:r>
         <w:rPr>
           <w:rFonts w:ascii="Calibri" w:cs="Calibri" w:eastAsia="Calibri" w:hAnsi="Calibri"/>
@@ -14799,8 +14949,8 @@
           <w:szCs w:val="26"/>
         </w:rPr>
       </w:pPr>
-      <w:bookmarkStart w:colFirst="0" w:colLast="0" w:name="_qee4eoedr9ae" w:id="29"/>
-      <w:bookmarkEnd w:id="29"/>
+      <w:bookmarkStart w:colFirst="0" w:colLast="0" w:name="_qee4eoedr9ae" w:id="30"/>
+      <w:bookmarkEnd w:id="30"/>
       <w:r>
         <w:rPr>
           <w:rFonts w:ascii="Calibri" w:cs="Calibri" w:eastAsia="Calibri" w:hAnsi="Calibri"/>
@@ -14928,12 +15078,12 @@
           <wp:inline distB="114300" distT="114300" distL="114300" distR="114300">
             <wp:extent cx="5033963" cy="2678326"/>
             <wp:effectExtent b="0" l="0" r="0" t="0"/>
-            <wp:docPr id="25" name="image22.png"/>
+            <wp:docPr id="25" name="image29.png"/>
             <a:graphic>
               <a:graphicData uri="http://schemas.openxmlformats.org/drawingml/2006/picture">
                 <pic:pic>
                   <pic:nvPicPr>
-                    <pic:cNvPr id="0" name="image22.png"/>
+                    <pic:cNvPr id="0" name="image29.png"/>
                     <pic:cNvPicPr preferRelativeResize="0"/>
                   </pic:nvPicPr>
                   <pic:blipFill>
@@ -15015,8 +15165,8 @@
           <w:szCs w:val="26"/>
         </w:rPr>
       </w:pPr>
-      <w:bookmarkStart w:colFirst="0" w:colLast="0" w:name="_4l495iwbshev" w:id="30"/>
-      <w:bookmarkEnd w:id="30"/>
+      <w:bookmarkStart w:colFirst="0" w:colLast="0" w:name="_4l495iwbshev" w:id="31"/>
+      <w:bookmarkEnd w:id="31"/>
       <w:r>
         <w:rPr>
           <w:rFonts w:ascii="Calibri" w:cs="Calibri" w:eastAsia="Calibri" w:hAnsi="Calibri"/>
@@ -15144,12 +15294,12 @@
           <wp:inline distB="114300" distT="114300" distL="114300" distR="114300">
             <wp:extent cx="5071358" cy="2690095"/>
             <wp:effectExtent b="0" l="0" r="0" t="0"/>
-            <wp:docPr id="17" name="image16.png"/>
+            <wp:docPr id="17" name="image17.png"/>
             <a:graphic>
               <a:graphicData uri="http://schemas.openxmlformats.org/drawingml/2006/picture">
                 <pic:pic>
                   <pic:nvPicPr>
-                    <pic:cNvPr id="0" name="image16.png"/>
+                    <pic:cNvPr id="0" name="image17.png"/>
                     <pic:cNvPicPr preferRelativeResize="0"/>
                   </pic:nvPicPr>
                   <pic:blipFill>
@@ -15245,8 +15395,8 @@
           <w:szCs w:val="26"/>
         </w:rPr>
       </w:pPr>
-      <w:bookmarkStart w:colFirst="0" w:colLast="0" w:name="_3znfjv6cr6zs" w:id="31"/>
-      <w:bookmarkEnd w:id="31"/>
+      <w:bookmarkStart w:colFirst="0" w:colLast="0" w:name="_3znfjv6cr6zs" w:id="32"/>
+      <w:bookmarkEnd w:id="32"/>
       <w:r>
         <w:rPr>
           <w:rFonts w:ascii="Calibri" w:cs="Calibri" w:eastAsia="Calibri" w:hAnsi="Calibri"/>
@@ -15380,12 +15530,12 @@
           <wp:inline distB="114300" distT="114300" distL="114300" distR="114300">
             <wp:extent cx="4986338" cy="2671579"/>
             <wp:effectExtent b="0" l="0" r="0" t="0"/>
-            <wp:docPr id="10" name="image11.png"/>
+            <wp:docPr id="10" name="image3.png"/>
             <a:graphic>
               <a:graphicData uri="http://schemas.openxmlformats.org/drawingml/2006/picture">
                 <pic:pic>
                   <pic:nvPicPr>
-                    <pic:cNvPr id="0" name="image11.png"/>
+                    <pic:cNvPr id="0" name="image3.png"/>
                     <pic:cNvPicPr preferRelativeResize="0"/>
                   </pic:nvPicPr>
                   <pic:blipFill>
@@ -15439,12 +15589,12 @@
           <wp:inline distB="114300" distT="114300" distL="114300" distR="114300">
             <wp:extent cx="4987212" cy="2677429"/>
             <wp:effectExtent b="0" l="0" r="0" t="0"/>
-            <wp:docPr id="8" name="image2.png"/>
+            <wp:docPr id="8" name="image16.png"/>
             <a:graphic>
               <a:graphicData uri="http://schemas.openxmlformats.org/drawingml/2006/picture">
                 <pic:pic>
                   <pic:nvPicPr>
-                    <pic:cNvPr id="0" name="image2.png"/>
+                    <pic:cNvPr id="0" name="image16.png"/>
                     <pic:cNvPicPr preferRelativeResize="0"/>
                   </pic:nvPicPr>
                   <pic:blipFill>
@@ -15555,8 +15705,8 @@
           <w:szCs w:val="26"/>
         </w:rPr>
       </w:pPr>
-      <w:bookmarkStart w:colFirst="0" w:colLast="0" w:name="_w33p0lj1isag" w:id="32"/>
-      <w:bookmarkEnd w:id="32"/>
+      <w:bookmarkStart w:colFirst="0" w:colLast="0" w:name="_w33p0lj1isag" w:id="33"/>
+      <w:bookmarkEnd w:id="33"/>
       <w:r>
         <w:rPr>
           <w:rFonts w:ascii="Calibri" w:cs="Calibri" w:eastAsia="Calibri" w:hAnsi="Calibri"/>
@@ -15691,12 +15841,12 @@
           <wp:inline distB="114300" distT="114300" distL="114300" distR="114300">
             <wp:extent cx="5288188" cy="2805113"/>
             <wp:effectExtent b="0" l="0" r="0" t="0"/>
-            <wp:docPr id="2" name="image17.png"/>
+            <wp:docPr id="2" name="image13.png"/>
             <a:graphic>
               <a:graphicData uri="http://schemas.openxmlformats.org/drawingml/2006/picture">
                 <pic:pic>
                   <pic:nvPicPr>
-                    <pic:cNvPr id="0" name="image17.png"/>
+                    <pic:cNvPr id="0" name="image13.png"/>
                     <pic:cNvPicPr preferRelativeResize="0"/>
                   </pic:nvPicPr>
                   <pic:blipFill>
@@ -15807,8 +15957,8 @@
           <w:szCs w:val="26"/>
         </w:rPr>
       </w:pPr>
-      <w:bookmarkStart w:colFirst="0" w:colLast="0" w:name="_c3znqkk4ptd8" w:id="33"/>
-      <w:bookmarkEnd w:id="33"/>
+      <w:bookmarkStart w:colFirst="0" w:colLast="0" w:name="_c3znqkk4ptd8" w:id="34"/>
+      <w:bookmarkEnd w:id="34"/>
       <w:r>
         <w:rPr>
           <w:rFonts w:ascii="Calibri" w:cs="Calibri" w:eastAsia="Calibri" w:hAnsi="Calibri"/>
@@ -15841,8 +15991,8 @@
           <w:szCs w:val="26"/>
         </w:rPr>
       </w:pPr>
-      <w:bookmarkStart w:colFirst="0" w:colLast="0" w:name="_ggb8sk2xuts9" w:id="34"/>
-      <w:bookmarkEnd w:id="34"/>
+      <w:bookmarkStart w:colFirst="0" w:colLast="0" w:name="_ggb8sk2xuts9" w:id="35"/>
+      <w:bookmarkEnd w:id="35"/>
       <w:r>
         <w:rPr>
           <w:rFonts w:ascii="Calibri" w:cs="Calibri" w:eastAsia="Calibri" w:hAnsi="Calibri"/>
@@ -15959,12 +16109,12 @@
           <wp:inline distB="114300" distT="114300" distL="114300" distR="114300">
             <wp:extent cx="5211673" cy="2814638"/>
             <wp:effectExtent b="0" l="0" r="0" t="0"/>
-            <wp:docPr id="15" name="image3.png"/>
+            <wp:docPr id="15" name="image2.png"/>
             <a:graphic>
               <a:graphicData uri="http://schemas.openxmlformats.org/drawingml/2006/picture">
                 <pic:pic>
                   <pic:nvPicPr>
-                    <pic:cNvPr id="0" name="image3.png"/>
+                    <pic:cNvPr id="0" name="image2.png"/>
                     <pic:cNvPicPr preferRelativeResize="0"/>
                   </pic:nvPicPr>
                   <pic:blipFill>
@@ -16073,8 +16223,8 @@
           <w:szCs w:val="26"/>
         </w:rPr>
       </w:pPr>
-      <w:bookmarkStart w:colFirst="0" w:colLast="0" w:name="_ojhkhm154uog" w:id="35"/>
-      <w:bookmarkEnd w:id="35"/>
+      <w:bookmarkStart w:colFirst="0" w:colLast="0" w:name="_ojhkhm154uog" w:id="36"/>
+      <w:bookmarkEnd w:id="36"/>
       <w:r>
         <w:rPr>
           <w:rFonts w:ascii="Calibri" w:cs="Calibri" w:eastAsia="Calibri" w:hAnsi="Calibri"/>
@@ -16212,12 +16362,12 @@
           <wp:inline distB="114300" distT="114300" distL="114300" distR="114300">
             <wp:extent cx="4929188" cy="2618067"/>
             <wp:effectExtent b="0" l="0" r="0" t="0"/>
-            <wp:docPr id="1" name="image7.png"/>
+            <wp:docPr id="1" name="image5.png"/>
             <a:graphic>
               <a:graphicData uri="http://schemas.openxmlformats.org/drawingml/2006/picture">
                 <pic:pic>
                   <pic:nvPicPr>
-                    <pic:cNvPr id="0" name="image7.png"/>
+                    <pic:cNvPr id="0" name="image5.png"/>
                     <pic:cNvPicPr preferRelativeResize="0"/>
                   </pic:nvPicPr>
                   <pic:blipFill>
@@ -16307,8 +16457,8 @@
           <w:szCs w:val="26"/>
         </w:rPr>
       </w:pPr>
-      <w:bookmarkStart w:colFirst="0" w:colLast="0" w:name="_4e54jtkwkxmn" w:id="36"/>
-      <w:bookmarkEnd w:id="36"/>
+      <w:bookmarkStart w:colFirst="0" w:colLast="0" w:name="_4e54jtkwkxmn" w:id="37"/>
+      <w:bookmarkEnd w:id="37"/>
       <w:r>
         <w:rPr>
           <w:rFonts w:ascii="Calibri" w:cs="Calibri" w:eastAsia="Calibri" w:hAnsi="Calibri"/>
@@ -16458,12 +16608,12 @@
           <wp:inline distB="114300" distT="114300" distL="114300" distR="114300">
             <wp:extent cx="5470543" cy="2910610"/>
             <wp:effectExtent b="0" l="0" r="0" t="0"/>
-            <wp:docPr id="24" name="image26.png"/>
+            <wp:docPr id="24" name="image23.png"/>
             <a:graphic>
               <a:graphicData uri="http://schemas.openxmlformats.org/drawingml/2006/picture">
                 <pic:pic>
                   <pic:nvPicPr>
-                    <pic:cNvPr id="0" name="image26.png"/>
+                    <pic:cNvPr id="0" name="image23.png"/>
                     <pic:cNvPicPr preferRelativeResize="0"/>
                   </pic:nvPicPr>
                   <pic:blipFill>
@@ -16555,8 +16705,8 @@
           <w:szCs w:val="26"/>
         </w:rPr>
       </w:pPr>
-      <w:bookmarkStart w:colFirst="0" w:colLast="0" w:name="_ql7rla94qhx8" w:id="37"/>
-      <w:bookmarkEnd w:id="37"/>
+      <w:bookmarkStart w:colFirst="0" w:colLast="0" w:name="_ql7rla94qhx8" w:id="38"/>
+      <w:bookmarkEnd w:id="38"/>
       <w:r>
         <w:rPr>
           <w:rFonts w:ascii="Calibri" w:cs="Calibri" w:eastAsia="Calibri" w:hAnsi="Calibri"/>
@@ -16688,12 +16838,12 @@
           <wp:inline distB="114300" distT="114300" distL="114300" distR="114300">
             <wp:extent cx="4700588" cy="2503378"/>
             <wp:effectExtent b="0" l="0" r="0" t="0"/>
-            <wp:docPr id="4" name="image21.png"/>
+            <wp:docPr id="4" name="image8.png"/>
             <a:graphic>
               <a:graphicData uri="http://schemas.openxmlformats.org/drawingml/2006/picture">
                 <pic:pic>
                   <pic:nvPicPr>
-                    <pic:cNvPr id="0" name="image21.png"/>
+                    <pic:cNvPr id="0" name="image8.png"/>
                     <pic:cNvPicPr preferRelativeResize="0"/>
                   </pic:nvPicPr>
                   <pic:blipFill>
@@ -16803,8 +16953,8 @@
           <w:szCs w:val="26"/>
         </w:rPr>
       </w:pPr>
-      <w:bookmarkStart w:colFirst="0" w:colLast="0" w:name="_j7kb3nhuzc72" w:id="38"/>
-      <w:bookmarkEnd w:id="38"/>
+      <w:bookmarkStart w:colFirst="0" w:colLast="0" w:name="_j7kb3nhuzc72" w:id="39"/>
+      <w:bookmarkEnd w:id="39"/>
       <w:r>
         <w:rPr>
           <w:rFonts w:ascii="Calibri" w:cs="Calibri" w:eastAsia="Calibri" w:hAnsi="Calibri"/>
@@ -16931,12 +17081,12 @@
           <wp:inline distB="114300" distT="114300" distL="114300" distR="114300">
             <wp:extent cx="4826095" cy="2544528"/>
             <wp:effectExtent b="0" l="0" r="0" t="0"/>
-            <wp:docPr id="11" name="image10.png"/>
+            <wp:docPr id="11" name="image4.png"/>
             <a:graphic>
               <a:graphicData uri="http://schemas.openxmlformats.org/drawingml/2006/picture">
                 <pic:pic>
                   <pic:nvPicPr>
-                    <pic:cNvPr id="0" name="image10.png"/>
+                    <pic:cNvPr id="0" name="image4.png"/>
                     <pic:cNvPicPr preferRelativeResize="0"/>
                   </pic:nvPicPr>
                   <pic:blipFill>
@@ -17073,8 +17223,8 @@
           <w:szCs w:val="26"/>
         </w:rPr>
       </w:pPr>
-      <w:bookmarkStart w:colFirst="0" w:colLast="0" w:name="_hvo1ssjhsjb9" w:id="39"/>
-      <w:bookmarkEnd w:id="39"/>
+      <w:bookmarkStart w:colFirst="0" w:colLast="0" w:name="_hvo1ssjhsjb9" w:id="40"/>
+      <w:bookmarkEnd w:id="40"/>
       <w:r>
         <w:rPr>
           <w:rFonts w:ascii="Calibri" w:cs="Calibri" w:eastAsia="Calibri" w:hAnsi="Calibri"/>
@@ -17201,12 +17351,12 @@
           <wp:inline distB="114300" distT="114300" distL="114300" distR="114300">
             <wp:extent cx="4813774" cy="2584318"/>
             <wp:effectExtent b="0" l="0" r="0" t="0"/>
-            <wp:docPr id="7" name="image6.png"/>
+            <wp:docPr id="7" name="image9.png"/>
             <a:graphic>
               <a:graphicData uri="http://schemas.openxmlformats.org/drawingml/2006/picture">
                 <pic:pic>
                   <pic:nvPicPr>
-                    <pic:cNvPr id="0" name="image6.png"/>
+                    <pic:cNvPr id="0" name="image9.png"/>
                     <pic:cNvPicPr preferRelativeResize="0"/>
                   </pic:nvPicPr>
                   <pic:blipFill>
@@ -17316,8 +17466,8 @@
           <w:szCs w:val="26"/>
         </w:rPr>
       </w:pPr>
-      <w:bookmarkStart w:colFirst="0" w:colLast="0" w:name="_8jb5wqhte4cn" w:id="40"/>
-      <w:bookmarkEnd w:id="40"/>
+      <w:bookmarkStart w:colFirst="0" w:colLast="0" w:name="_8jb5wqhte4cn" w:id="41"/>
+      <w:bookmarkEnd w:id="41"/>
       <w:r>
         <w:rPr>
           <w:rFonts w:ascii="Calibri" w:cs="Calibri" w:eastAsia="Calibri" w:hAnsi="Calibri"/>
@@ -17444,12 +17594,12 @@
           <wp:inline distB="114300" distT="114300" distL="114300" distR="114300">
             <wp:extent cx="5731200" cy="3048000"/>
             <wp:effectExtent b="0" l="0" r="0" t="0"/>
-            <wp:docPr id="6" name="image4.png"/>
+            <wp:docPr id="6" name="image10.png"/>
             <a:graphic>
               <a:graphicData uri="http://schemas.openxmlformats.org/drawingml/2006/picture">
                 <pic:pic>
                   <pic:nvPicPr>
-                    <pic:cNvPr id="0" name="image4.png"/>
+                    <pic:cNvPr id="0" name="image10.png"/>
                     <pic:cNvPicPr preferRelativeResize="0"/>
                   </pic:nvPicPr>
                   <pic:blipFill>
@@ -17560,8 +17710,8 @@
           <w:szCs w:val="26"/>
         </w:rPr>
       </w:pPr>
-      <w:bookmarkStart w:colFirst="0" w:colLast="0" w:name="_oy8g5h9oi1dj" w:id="41"/>
-      <w:bookmarkEnd w:id="41"/>
+      <w:bookmarkStart w:colFirst="0" w:colLast="0" w:name="_oy8g5h9oi1dj" w:id="42"/>
+      <w:bookmarkEnd w:id="42"/>
       <w:r>
         <w:rPr>
           <w:rFonts w:ascii="Calibri" w:cs="Calibri" w:eastAsia="Calibri" w:hAnsi="Calibri"/>
@@ -17688,12 +17838,12 @@
           <wp:inline distB="114300" distT="114300" distL="114300" distR="114300">
             <wp:extent cx="5731200" cy="3060700"/>
             <wp:effectExtent b="0" l="0" r="0" t="0"/>
-            <wp:docPr id="18" name="image25.png"/>
+            <wp:docPr id="18" name="image26.png"/>
             <a:graphic>
               <a:graphicData uri="http://schemas.openxmlformats.org/drawingml/2006/picture">
                 <pic:pic>
                   <pic:nvPicPr>
-                    <pic:cNvPr id="0" name="image25.png"/>
+                    <pic:cNvPr id="0" name="image26.png"/>
                     <pic:cNvPicPr preferRelativeResize="0"/>
                   </pic:nvPicPr>
                   <pic:blipFill>
@@ -17783,8 +17933,8 @@
           <w:szCs w:val="26"/>
         </w:rPr>
       </w:pPr>
-      <w:bookmarkStart w:colFirst="0" w:colLast="0" w:name="_9v7eqmheieqd" w:id="42"/>
-      <w:bookmarkEnd w:id="42"/>
+      <w:bookmarkStart w:colFirst="0" w:colLast="0" w:name="_9v7eqmheieqd" w:id="43"/>
+      <w:bookmarkEnd w:id="43"/>
       <w:r>
         <w:rPr>
           <w:rFonts w:ascii="Calibri" w:cs="Calibri" w:eastAsia="Calibri" w:hAnsi="Calibri"/>
@@ -17911,12 +18061,12 @@
           <wp:inline distB="114300" distT="114300" distL="114300" distR="114300">
             <wp:extent cx="5731200" cy="3060700"/>
             <wp:effectExtent b="0" l="0" r="0" t="0"/>
-            <wp:docPr id="16" name="image13.png"/>
+            <wp:docPr id="16" name="image6.png"/>
             <a:graphic>
               <a:graphicData uri="http://schemas.openxmlformats.org/drawingml/2006/picture">
                 <pic:pic>
                   <pic:nvPicPr>
-                    <pic:cNvPr id="0" name="image13.png"/>
+                    <pic:cNvPr id="0" name="image6.png"/>
                     <pic:cNvPicPr preferRelativeResize="0"/>
                   </pic:nvPicPr>
                   <pic:blipFill>
@@ -18026,8 +18176,8 @@
           <w:szCs w:val="26"/>
         </w:rPr>
       </w:pPr>
-      <w:bookmarkStart w:colFirst="0" w:colLast="0" w:name="_ugmyt85b387x" w:id="43"/>
-      <w:bookmarkEnd w:id="43"/>
+      <w:bookmarkStart w:colFirst="0" w:colLast="0" w:name="_ugmyt85b387x" w:id="44"/>
+      <w:bookmarkEnd w:id="44"/>
       <w:r>
         <w:rPr>
           <w:rFonts w:ascii="Calibri" w:cs="Calibri" w:eastAsia="Calibri" w:hAnsi="Calibri"/>
@@ -18154,12 +18304,12 @@
           <wp:inline distB="114300" distT="114300" distL="114300" distR="114300">
             <wp:extent cx="5731200" cy="3060700"/>
             <wp:effectExtent b="0" l="0" r="0" t="0"/>
-            <wp:docPr id="28" name="image20.png"/>
+            <wp:docPr id="28" name="image32.png"/>
             <a:graphic>
               <a:graphicData uri="http://schemas.openxmlformats.org/drawingml/2006/picture">
                 <pic:pic>
                   <pic:nvPicPr>
-                    <pic:cNvPr id="0" name="image20.png"/>
+                    <pic:cNvPr id="0" name="image32.png"/>
                     <pic:cNvPicPr preferRelativeResize="0"/>
                   </pic:nvPicPr>
                   <pic:blipFill>
@@ -18269,8 +18419,8 @@
           <w:szCs w:val="26"/>
         </w:rPr>
       </w:pPr>
-      <w:bookmarkStart w:colFirst="0" w:colLast="0" w:name="_ru5veiutrtx" w:id="44"/>
-      <w:bookmarkEnd w:id="44"/>
+      <w:bookmarkStart w:colFirst="0" w:colLast="0" w:name="_ru5veiutrtx" w:id="45"/>
+      <w:bookmarkEnd w:id="45"/>
       <w:r>
         <w:rPr>
           <w:rFonts w:ascii="Calibri" w:cs="Calibri" w:eastAsia="Calibri" w:hAnsi="Calibri"/>
@@ -18397,12 +18547,12 @@
           <wp:inline distB="114300" distT="114300" distL="114300" distR="114300">
             <wp:extent cx="5731200" cy="3035300"/>
             <wp:effectExtent b="0" l="0" r="0" t="0"/>
-            <wp:docPr id="31" name="image30.png"/>
+            <wp:docPr id="31" name="image28.png"/>
             <a:graphic>
               <a:graphicData uri="http://schemas.openxmlformats.org/drawingml/2006/picture">
                 <pic:pic>
                   <pic:nvPicPr>
-                    <pic:cNvPr id="0" name="image30.png"/>
+                    <pic:cNvPr id="0" name="image28.png"/>
                     <pic:cNvPicPr preferRelativeResize="0"/>
                   </pic:nvPicPr>
                   <pic:blipFill>
@@ -18753,6 +18903,63 @@
           </w:tcPr>
           <w:p>
             <w:pPr>
+              <w:widowControl w:val="0"/>
+              <w:spacing w:line="240" w:lineRule="auto"/>
+              <w:rPr/>
+            </w:pPr>
+            <w:r>
+              <w:rPr>
+                <w:rtl w:val="0"/>
+              </w:rPr>
+              <w:t xml:space="preserve">Customers can not set the quantity of a product in a shopping cart exceeding stock.</w:t>
+            </w:r>
+          </w:p>
+        </w:tc>
+        <w:tc>
+          <w:tcPr>
+            <w:shd w:fill="auto" w:val="clear"/>
+            <w:tcMar>
+              <w:top w:w="100.0" w:type="dxa"/>
+              <w:left w:w="100.0" w:type="dxa"/>
+              <w:bottom w:w="100.0" w:type="dxa"/>
+              <w:right w:w="100.0" w:type="dxa"/>
+            </w:tcMar>
+            <w:vAlign w:val="top"/>
+          </w:tcPr>
+          <w:p>
+            <w:pPr>
+              <w:widowControl w:val="0"/>
+              <w:spacing w:line="240" w:lineRule="auto"/>
+              <w:jc w:val="center"/>
+              <w:rPr/>
+            </w:pPr>
+            <w:r>
+              <w:rPr>
+                <w:rtl w:val="0"/>
+              </w:rPr>
+              <w:t xml:space="preserve">Add Product To Cart</w:t>
+            </w:r>
+          </w:p>
+        </w:tc>
+      </w:tr>
+      <w:tr>
+        <w:trPr>
+          <w:cantSplit w:val="0"/>
+          <w:tblHeader w:val="0"/>
+        </w:trPr>
+        <w:tc>
+          <w:tcPr>
+            <w:shd w:fill="auto" w:val="clear"/>
+            <w:tcMar>
+              <w:top w:w="100.0" w:type="dxa"/>
+              <w:left w:w="100.0" w:type="dxa"/>
+              <w:bottom w:w="100.0" w:type="dxa"/>
+              <w:right w:w="100.0" w:type="dxa"/>
+            </w:tcMar>
+            <w:vAlign w:val="top"/>
+          </w:tcPr>
+          <w:p>
+            <w:pPr>
               <w:keepNext w:val="0"/>
               <w:keepLines w:val="0"/>
               <w:pageBreakBefore w:val="0"/>
@@ -18767,7 +18974,32 @@
               <w:shd w:fill="auto" w:val="clear"/>
               <w:spacing w:after="0" w:before="0" w:line="240" w:lineRule="auto"/>
               <w:ind w:left="0" w:right="0" w:firstLine="0"/>
-              <w:jc w:val="left"/>
+              <w:jc w:val="center"/>
+              <w:rPr/>
+            </w:pPr>
+            <w:r>
+              <w:rPr>
+                <w:rtl w:val="0"/>
+              </w:rPr>
+              <w:t xml:space="preserve">BR-02</w:t>
+            </w:r>
+          </w:p>
+        </w:tc>
+        <w:tc>
+          <w:tcPr>
+            <w:shd w:fill="auto" w:val="clear"/>
+            <w:tcMar>
+              <w:top w:w="100.0" w:type="dxa"/>
+              <w:left w:w="100.0" w:type="dxa"/>
+              <w:bottom w:w="100.0" w:type="dxa"/>
+              <w:right w:w="100.0" w:type="dxa"/>
+            </w:tcMar>
+            <w:vAlign w:val="top"/>
+          </w:tcPr>
+          <w:p>
+            <w:pPr>
+              <w:widowControl w:val="0"/>
+              <w:spacing w:line="240" w:lineRule="auto"/>
               <w:rPr/>
             </w:pPr>
             <w:r>
@@ -18844,7 +19076,7 @@
               <w:rPr>
                 <w:rtl w:val="0"/>
               </w:rPr>
-              <w:t xml:space="preserve">BR-02</w:t>
+              <w:t xml:space="preserve">BR-03</w:t>
             </w:r>
           </w:p>
         </w:tc>
@@ -18939,7 +19171,7 @@
               <w:rPr>
                 <w:rtl w:val="0"/>
               </w:rPr>
-              <w:t xml:space="preserve">BR-03</w:t>
+              <w:t xml:space="preserve">BR-04</w:t>
             </w:r>
           </w:p>
         </w:tc>
@@ -18964,7 +19196,7 @@
               <w:rPr>
                 <w:rtl w:val="0"/>
               </w:rPr>
-              <w:t xml:space="preserve">When choosing e-payment, the order will be automatically cancelled if the customer does not transfer money within the specified time.</w:t>
+              <w:t xml:space="preserve">When choosing e-payment, the order will be automatically canceled if the customer does not transfer money within the specified time.</w:t>
             </w:r>
           </w:p>
         </w:tc>
@@ -19034,7 +19266,7 @@
               <w:rPr>
                 <w:rtl w:val="0"/>
               </w:rPr>
-              <w:t xml:space="preserve">BR-04</w:t>
+              <w:t xml:space="preserve">BR-05</w:t>
             </w:r>
           </w:p>
         </w:tc>
@@ -19129,10 +19361,67 @@
               <w:rPr>
                 <w:rtl w:val="0"/>
               </w:rPr>
-              <w:t xml:space="preserve">BR-05</w:t>
+              <w:t xml:space="preserve">BR-06</w:t>
             </w:r>
           </w:p>
         </w:tc>
+        <w:tc>
+          <w:tcPr>
+            <w:shd w:fill="auto" w:val="clear"/>
+            <w:tcMar>
+              <w:top w:w="100.0" w:type="dxa"/>
+              <w:left w:w="100.0" w:type="dxa"/>
+              <w:bottom w:w="100.0" w:type="dxa"/>
+              <w:right w:w="100.0" w:type="dxa"/>
+            </w:tcMar>
+            <w:vAlign w:val="top"/>
+          </w:tcPr>
+          <w:p>
+            <w:pPr>
+              <w:widowControl w:val="0"/>
+              <w:spacing w:line="240" w:lineRule="auto"/>
+              <w:rPr/>
+            </w:pPr>
+            <w:r>
+              <w:rPr>
+                <w:rtl w:val="0"/>
+              </w:rPr>
+              <w:t xml:space="preserve">Customers can not change the delivery address of a created order. </w:t>
+            </w:r>
+          </w:p>
+        </w:tc>
+        <w:tc>
+          <w:tcPr>
+            <w:shd w:fill="auto" w:val="clear"/>
+            <w:tcMar>
+              <w:top w:w="100.0" w:type="dxa"/>
+              <w:left w:w="100.0" w:type="dxa"/>
+              <w:bottom w:w="100.0" w:type="dxa"/>
+              <w:right w:w="100.0" w:type="dxa"/>
+            </w:tcMar>
+            <w:vAlign w:val="top"/>
+          </w:tcPr>
+          <w:p>
+            <w:pPr>
+              <w:widowControl w:val="0"/>
+              <w:spacing w:line="240" w:lineRule="auto"/>
+              <w:jc w:val="center"/>
+              <w:rPr/>
+            </w:pPr>
+            <w:r>
+              <w:rPr>
+                <w:rtl w:val="0"/>
+              </w:rPr>
+              <w:t xml:space="preserve">View Order Details</w:t>
+            </w:r>
+          </w:p>
+        </w:tc>
+      </w:tr>
+      <w:tr>
+        <w:trPr>
+          <w:cantSplit w:val="0"/>
+          <w:tblHeader w:val="0"/>
+        </w:trPr>
         <w:tc>
           <w:tcPr>
             <w:shd w:fill="auto" w:val="clear"/>
@@ -19160,7 +19449,32 @@
               <w:shd w:fill="auto" w:val="clear"/>
               <w:spacing w:after="0" w:before="0" w:line="240" w:lineRule="auto"/>
               <w:ind w:left="0" w:right="0" w:firstLine="0"/>
-              <w:jc w:val="left"/>
+              <w:jc w:val="center"/>
+              <w:rPr/>
+            </w:pPr>
+            <w:r>
+              <w:rPr>
+                <w:rtl w:val="0"/>
+              </w:rPr>
+              <w:t xml:space="preserve">BR-07</w:t>
+            </w:r>
+          </w:p>
+        </w:tc>
+        <w:tc>
+          <w:tcPr>
+            <w:shd w:fill="auto" w:val="clear"/>
+            <w:tcMar>
+              <w:top w:w="100.0" w:type="dxa"/>
+              <w:left w:w="100.0" w:type="dxa"/>
+              <w:bottom w:w="100.0" w:type="dxa"/>
+              <w:right w:w="100.0" w:type="dxa"/>
+            </w:tcMar>
+            <w:vAlign w:val="top"/>
+          </w:tcPr>
+          <w:p>
+            <w:pPr>
+              <w:widowControl w:val="0"/>
+              <w:spacing w:line="240" w:lineRule="auto"/>
               <w:rPr/>
             </w:pPr>
             <w:r>
@@ -19237,7 +19551,7 @@
               <w:rPr>
                 <w:rtl w:val="0"/>
               </w:rPr>
-              <w:t xml:space="preserve">BR-06</w:t>
+              <w:t xml:space="preserve">BR-08</w:t>
             </w:r>
           </w:p>
         </w:tc>
@@ -19254,21 +19568,8 @@
           </w:tcPr>
           <w:p>
             <w:pPr>
-              <w:keepNext w:val="0"/>
-              <w:keepLines w:val="0"/>
-              <w:pageBreakBefore w:val="0"/>
               <w:widowControl w:val="0"/>
-              <w:pBdr>
-                <w:top w:space="0" w:sz="0" w:val="nil"/>
-                <w:left w:space="0" w:sz="0" w:val="nil"/>
-                <w:bottom w:space="0" w:sz="0" w:val="nil"/>
-                <w:right w:space="0" w:sz="0" w:val="nil"/>
-                <w:between w:space="0" w:sz="0" w:val="nil"/>
-              </w:pBdr>
-              <w:shd w:fill="auto" w:val="clear"/>
-              <w:spacing w:after="0" w:before="0" w:line="240" w:lineRule="auto"/>
-              <w:ind w:left="0" w:right="0" w:firstLine="0"/>
-              <w:jc w:val="left"/>
+              <w:spacing w:line="240" w:lineRule="auto"/>
               <w:rPr/>
             </w:pPr>
             <w:r>
@@ -19345,10 +19646,67 @@
               <w:rPr>
                 <w:rtl w:val="0"/>
               </w:rPr>
-              <w:t xml:space="preserve">BR-07</w:t>
+              <w:t xml:space="preserve">BR-09</w:t>
             </w:r>
           </w:p>
         </w:tc>
+        <w:tc>
+          <w:tcPr>
+            <w:shd w:fill="auto" w:val="clear"/>
+            <w:tcMar>
+              <w:top w:w="100.0" w:type="dxa"/>
+              <w:left w:w="100.0" w:type="dxa"/>
+              <w:bottom w:w="100.0" w:type="dxa"/>
+              <w:right w:w="100.0" w:type="dxa"/>
+            </w:tcMar>
+            <w:vAlign w:val="top"/>
+          </w:tcPr>
+          <w:p>
+            <w:pPr>
+              <w:widowControl w:val="0"/>
+              <w:spacing w:line="240" w:lineRule="auto"/>
+              <w:rPr/>
+            </w:pPr>
+            <w:r>
+              <w:rPr>
+                <w:rtl w:val="0"/>
+              </w:rPr>
+              <w:t xml:space="preserve">Our vouchers are applied for each shopping cart and will affect the whole shopping cart instead of a single product.</w:t>
+            </w:r>
+          </w:p>
+        </w:tc>
+        <w:tc>
+          <w:tcPr>
+            <w:shd w:fill="auto" w:val="clear"/>
+            <w:tcMar>
+              <w:top w:w="100.0" w:type="dxa"/>
+              <w:left w:w="100.0" w:type="dxa"/>
+              <w:bottom w:w="100.0" w:type="dxa"/>
+              <w:right w:w="100.0" w:type="dxa"/>
+            </w:tcMar>
+            <w:vAlign w:val="top"/>
+          </w:tcPr>
+          <w:p>
+            <w:pPr>
+              <w:widowControl w:val="0"/>
+              <w:spacing w:line="240" w:lineRule="auto"/>
+              <w:jc w:val="center"/>
+              <w:rPr/>
+            </w:pPr>
+            <w:r>
+              <w:rPr>
+                <w:rtl w:val="0"/>
+              </w:rPr>
+              <w:t xml:space="preserve">Use Voucher</w:t>
+            </w:r>
+          </w:p>
+        </w:tc>
+      </w:tr>
+      <w:tr>
+        <w:trPr>
+          <w:cantSplit w:val="0"/>
+          <w:tblHeader w:val="0"/>
+        </w:trPr>
         <w:tc>
           <w:tcPr>
             <w:shd w:fill="auto" w:val="clear"/>
@@ -19376,14 +19734,39 @@
               <w:shd w:fill="auto" w:val="clear"/>
               <w:spacing w:after="0" w:before="0" w:line="240" w:lineRule="auto"/>
               <w:ind w:left="0" w:right="0" w:firstLine="0"/>
-              <w:jc w:val="left"/>
+              <w:jc w:val="center"/>
               <w:rPr/>
             </w:pPr>
             <w:r>
               <w:rPr>
                 <w:rtl w:val="0"/>
               </w:rPr>
-              <w:t xml:space="preserve">Our vouchers are applied for each shopping cart and will affect the whole shopping cart instead of single product</w:t>
+              <w:t xml:space="preserve">BR-10</w:t>
+            </w:r>
+          </w:p>
+        </w:tc>
+        <w:tc>
+          <w:tcPr>
+            <w:shd w:fill="auto" w:val="clear"/>
+            <w:tcMar>
+              <w:top w:w="100.0" w:type="dxa"/>
+              <w:left w:w="100.0" w:type="dxa"/>
+              <w:bottom w:w="100.0" w:type="dxa"/>
+              <w:right w:w="100.0" w:type="dxa"/>
+            </w:tcMar>
+            <w:vAlign w:val="top"/>
+          </w:tcPr>
+          <w:p>
+            <w:pPr>
+              <w:widowControl w:val="0"/>
+              <w:spacing w:line="240" w:lineRule="auto"/>
+              <w:rPr/>
+            </w:pPr>
+            <w:r>
+              <w:rPr>
+                <w:rtl w:val="0"/>
+              </w:rPr>
+              <w:t xml:space="preserve">Customer can only view the order list after login by member account</w:t>
             </w:r>
           </w:p>
         </w:tc>
@@ -19409,7 +19792,7 @@
               <w:rPr>
                 <w:rtl w:val="0"/>
               </w:rPr>
-              <w:t xml:space="preserve">Use Voucher</w:t>
+              <w:t xml:space="preserve">View Order List</w:t>
             </w:r>
           </w:p>
         </w:tc>
@@ -21396,10 +21779,11 @@
     <w:pPr>
       <w:keepNext w:val="1"/>
       <w:keepLines w:val="1"/>
-      <w:pageBreakBefore w:val="0"/>
-      <w:spacing w:after="120" w:before="400" w:lineRule="auto"/>
+      <w:spacing w:after="240" w:before="240" w:lineRule="auto"/>
+      <w:ind w:hanging="360"/>
     </w:pPr>
     <w:rPr>
+      <w:b w:val="1"/>
       <w:sz w:val="40"/>
       <w:szCs w:val="40"/>
     </w:rPr>

</xml_diff>